<commit_message>
Tugas SIM 3,4 Kerjain Woyygit status
</commit_message>
<xml_diff>
--- a/Tugas 3 (EIGRP) Adi Saepul Anwar - 43A87006200129.docx
+++ b/Tugas 3 (EIGRP) Adi Saepul Anwar - 43A87006200129.docx
@@ -16,8 +16,6 @@
         </w:rPr>
         <w:t>Nama : Adi Saepul Anwar</w:t>
       </w:r>
-      <w:bookmarkStart w:id="0" w:name="_GoBack"/>
-      <w:bookmarkEnd w:id="0"/>
     </w:p>
     <w:p>
       <w:pPr>
@@ -250,7 +248,7 @@
         <w:ind w:left="0" w:right="0" w:firstLine="0"/>
       </w:pPr>
       <w:r>
-        <w:t>ip address 30.30.30.30 255.255.255.248</w:t>
+        <w:t>ip address 10.10.10.30 255.255.255.248</w:t>
       </w:r>
     </w:p>
     <w:p>
@@ -1577,7 +1575,9 @@
         </w:tblBorders>
         <w:tblLayout w:type="autofit"/>
         <w:tblCellMar>
+          <w:top w:w="0" w:type="dxa"/>
           <w:left w:w="108" w:type="dxa"/>
+          <w:bottom w:w="0" w:type="dxa"/>
           <w:right w:w="108" w:type="dxa"/>
         </w:tblCellMar>
       </w:tblPr>
@@ -1597,7 +1597,9 @@
             <w:insideV w:val="single" w:color="auto" w:sz="4" w:space="0"/>
           </w:tblBorders>
           <w:tblCellMar>
+            <w:top w:w="0" w:type="dxa"/>
             <w:left w:w="108" w:type="dxa"/>
+            <w:bottom w:w="0" w:type="dxa"/>
             <w:right w:w="108" w:type="dxa"/>
           </w:tblCellMar>
         </w:tblPrEx>
@@ -1608,6 +1610,8 @@
           </w:tcPr>
           <w:p>
             <w:pPr>
+              <w:widowControl w:val="0"/>
+              <w:jc w:val="both"/>
               <w:rPr>
                 <w:rFonts w:hint="default"/>
                 <w:b/>
@@ -1635,6 +1639,8 @@
           </w:tcPr>
           <w:p>
             <w:pPr>
+              <w:widowControl w:val="0"/>
+              <w:jc w:val="both"/>
               <w:rPr>
                 <w:rFonts w:hint="default"/>
                 <w:b/>
@@ -1662,6 +1668,8 @@
           </w:tcPr>
           <w:p>
             <w:pPr>
+              <w:widowControl w:val="0"/>
+              <w:jc w:val="both"/>
               <w:rPr>
                 <w:rFonts w:hint="default"/>
                 <w:b/>
@@ -1693,6 +1701,12 @@
             <w:insideH w:val="single" w:color="auto" w:sz="4" w:space="0"/>
             <w:insideV w:val="single" w:color="auto" w:sz="4" w:space="0"/>
           </w:tblBorders>
+          <w:tblCellMar>
+            <w:top w:w="0" w:type="dxa"/>
+            <w:left w:w="108" w:type="dxa"/>
+            <w:bottom w:w="0" w:type="dxa"/>
+            <w:right w:w="108" w:type="dxa"/>
+          </w:tblCellMar>
         </w:tblPrEx>
         <w:tc>
           <w:tcPr>
@@ -1734,7 +1748,35 @@
               <w:ind w:left="0" w:right="0" w:firstLine="0"/>
             </w:pPr>
             <w:r>
-              <w:t>D 10.0.0.0/8 is a summary, 00:36:09, Null0</w:t>
+              <w:t>10.0.0.0/8 is variably subnetted, 2 subnets, 2 masks</w:t>
+            </w:r>
+          </w:p>
+          <w:p>
+            <w:pPr>
+              <w:pStyle w:val="4"/>
+              <w:keepNext w:val="0"/>
+              <w:keepLines w:val="0"/>
+              <w:widowControl/>
+              <w:suppressLineNumbers w:val="0"/>
+              <w:spacing w:before="0" w:beforeAutospacing="0" w:after="0" w:afterAutospacing="0"/>
+              <w:ind w:left="0" w:right="0" w:firstLine="0"/>
+            </w:pPr>
+            <w:r>
+              <w:t>D 10.0.0.0/8 is a summary, 00:01:21, Null0</w:t>
+            </w:r>
+          </w:p>
+          <w:p>
+            <w:pPr>
+              <w:pStyle w:val="4"/>
+              <w:keepNext w:val="0"/>
+              <w:keepLines w:val="0"/>
+              <w:widowControl/>
+              <w:suppressLineNumbers w:val="0"/>
+              <w:spacing w:before="0" w:beforeAutospacing="0" w:after="0" w:afterAutospacing="0"/>
+              <w:ind w:left="0" w:right="0" w:firstLine="0"/>
+            </w:pPr>
+            <w:r>
+              <w:t>C 10.10.10.24/29 is directly connected, FastEthernet0/0</w:t>
             </w:r>
           </w:p>
           <w:p>
@@ -1762,7 +1804,7 @@
               <w:ind w:left="0" w:right="0" w:firstLine="0"/>
             </w:pPr>
             <w:r>
-              <w:t>D 20.0.0.0/8 is a summary, 00:36:09, Null0</w:t>
+              <w:t>D 20.0.0.0/8 is a summary, 00:01:21, Null0</w:t>
             </w:r>
           </w:p>
           <w:p>
@@ -1790,67 +1832,41 @@
               <w:ind w:left="0" w:right="0" w:firstLine="0"/>
             </w:pPr>
             <w:r>
-              <w:t>30.0.0.0/8 is variably subnetted, 2 subnets, 2 masks</w:t>
-            </w:r>
-          </w:p>
-          <w:p>
-            <w:pPr>
-              <w:pStyle w:val="4"/>
-              <w:keepNext w:val="0"/>
-              <w:keepLines w:val="0"/>
-              <w:widowControl/>
-              <w:suppressLineNumbers w:val="0"/>
-              <w:spacing w:before="0" w:beforeAutospacing="0" w:after="0" w:afterAutospacing="0"/>
-              <w:ind w:left="0" w:right="0" w:firstLine="0"/>
-            </w:pPr>
-            <w:r>
-              <w:t>D 30.0.0.0/8 [90/30720] via 20.20.20.29, 00:13:58, FastEthernet0/1</w:t>
-            </w:r>
-          </w:p>
-          <w:p>
-            <w:pPr>
-              <w:pStyle w:val="4"/>
-              <w:keepNext w:val="0"/>
-              <w:keepLines w:val="0"/>
-              <w:widowControl/>
-              <w:suppressLineNumbers w:val="0"/>
-              <w:spacing w:before="0" w:beforeAutospacing="0" w:after="0" w:afterAutospacing="0"/>
-              <w:ind w:left="0" w:right="0" w:firstLine="0"/>
-            </w:pPr>
-            <w:r>
-              <w:t>C 30.30.30.24/29 is directly connected, FastEthernet0/0</w:t>
-            </w:r>
-          </w:p>
-          <w:p>
-            <w:pPr>
-              <w:pStyle w:val="4"/>
-              <w:keepNext w:val="0"/>
-              <w:keepLines w:val="0"/>
-              <w:widowControl/>
-              <w:suppressLineNumbers w:val="0"/>
-              <w:spacing w:before="0" w:beforeAutospacing="0" w:after="0" w:afterAutospacing="0"/>
-              <w:ind w:left="0" w:right="0" w:firstLine="0"/>
-            </w:pPr>
-            <w:r>
-              <w:t>D 40.0.0.0/8 [90/2172416] via 20.20.20.29, 00:13:58, FastEthernet0/1</w:t>
-            </w:r>
-          </w:p>
-          <w:p>
-            <w:pPr>
-              <w:pStyle w:val="4"/>
-              <w:keepNext w:val="0"/>
-              <w:keepLines w:val="0"/>
-              <w:widowControl/>
-              <w:suppressLineNumbers w:val="0"/>
-              <w:spacing w:before="0" w:beforeAutospacing="0" w:after="0" w:afterAutospacing="0"/>
-              <w:ind w:left="0" w:right="0" w:firstLine="0"/>
-            </w:pPr>
-            <w:r>
-              <w:t>D 50.0.0.0/8 [90/2174976] via 20.20.20.29, 00:09:45, FastEthernet0/1</w:t>
-            </w:r>
-          </w:p>
-          <w:p>
-            <w:pPr>
+              <w:t>D 30.0.0.0/8 [90/30720] via 20.20.20.29, 00:03:19, FastEthernet0/1</w:t>
+            </w:r>
+          </w:p>
+          <w:p>
+            <w:pPr>
+              <w:pStyle w:val="4"/>
+              <w:keepNext w:val="0"/>
+              <w:keepLines w:val="0"/>
+              <w:widowControl/>
+              <w:suppressLineNumbers w:val="0"/>
+              <w:spacing w:before="0" w:beforeAutospacing="0" w:after="0" w:afterAutospacing="0"/>
+              <w:ind w:left="0" w:right="0" w:firstLine="0"/>
+            </w:pPr>
+            <w:r>
+              <w:t>D 40.0.0.0/8 [90/2172416] via 20.20.20.29, 00:03:14, FastEthernet0/1</w:t>
+            </w:r>
+          </w:p>
+          <w:p>
+            <w:pPr>
+              <w:pStyle w:val="4"/>
+              <w:keepNext w:val="0"/>
+              <w:keepLines w:val="0"/>
+              <w:widowControl/>
+              <w:suppressLineNumbers w:val="0"/>
+              <w:spacing w:before="0" w:beforeAutospacing="0" w:after="0" w:afterAutospacing="0"/>
+              <w:ind w:left="0" w:right="0" w:firstLine="0"/>
+            </w:pPr>
+            <w:r>
+              <w:t>D 50.0.0.0/8 [90/2174976] via 20.20.20.29, 00:03:14, FastEthernet0/1</w:t>
+            </w:r>
+          </w:p>
+          <w:p>
+            <w:pPr>
+              <w:widowControl w:val="0"/>
+              <w:jc w:val="both"/>
               <w:rPr>
                 <w:rFonts w:hint="default"/>
                 <w:b/>
@@ -1859,6 +1875,8 @@
                 <w:lang w:val="en"/>
               </w:rPr>
             </w:pPr>
+            <w:bookmarkStart w:id="0" w:name="_GoBack"/>
+            <w:bookmarkEnd w:id="0"/>
           </w:p>
         </w:tc>
         <w:tc>
@@ -2046,6 +2064,8 @@
           </w:p>
           <w:p>
             <w:pPr>
+              <w:widowControl w:val="0"/>
+              <w:jc w:val="both"/>
               <w:rPr>
                 <w:rFonts w:hint="default"/>
                 <w:b/>
@@ -2213,6 +2233,8 @@
           </w:p>
           <w:p>
             <w:pPr>
+              <w:widowControl w:val="0"/>
+              <w:jc w:val="both"/>
               <w:rPr>
                 <w:rFonts w:hint="default"/>
                 <w:b/>
@@ -2367,7 +2389,7 @@
     <w:lsdException w:unhideWhenUsed="0" w:uiPriority="0" w:semiHidden="0" w:name="Document Map"/>
     <w:lsdException w:unhideWhenUsed="0" w:uiPriority="0" w:semiHidden="0" w:name="Plain Text"/>
     <w:lsdException w:unhideWhenUsed="0" w:uiPriority="0" w:semiHidden="0" w:name="E-mail Signature"/>
-    <w:lsdException w:unhideWhenUsed="0" w:uiPriority="0" w:semiHidden="0" w:name="Normal (Web)"/>
+    <w:lsdException w:qFormat="1" w:unhideWhenUsed="0" w:uiPriority="0" w:semiHidden="0" w:name="Normal (Web)"/>
     <w:lsdException w:unhideWhenUsed="0" w:uiPriority="0" w:semiHidden="0" w:name="HTML Acronym"/>
     <w:lsdException w:unhideWhenUsed="0" w:uiPriority="0" w:semiHidden="0" w:name="HTML Address"/>
     <w:lsdException w:unhideWhenUsed="0" w:uiPriority="0" w:semiHidden="0" w:name="HTML Cite"/>
@@ -2423,7 +2445,7 @@
     <w:lsdException w:unhideWhenUsed="0" w:uiPriority="0" w:semiHidden="0" w:name="Table Web 2"/>
     <w:lsdException w:unhideWhenUsed="0" w:uiPriority="0" w:semiHidden="0" w:name="Table Web 3"/>
     <w:lsdException w:unhideWhenUsed="0" w:uiPriority="0" w:semiHidden="0" w:name="Balloon Text"/>
-    <w:lsdException w:unhideWhenUsed="0" w:uiPriority="0" w:semiHidden="0" w:name="Table Grid"/>
+    <w:lsdException w:qFormat="1" w:unhideWhenUsed="0" w:uiPriority="0" w:semiHidden="0" w:name="Table Grid"/>
     <w:lsdException w:unhideWhenUsed="0" w:uiPriority="0" w:semiHidden="0" w:name="Table Theme"/>
     <w:lsdException w:unhideWhenUsed="0" w:uiPriority="60" w:semiHidden="0" w:name="Light Shading"/>
     <w:lsdException w:unhideWhenUsed="0" w:uiPriority="61" w:semiHidden="0" w:name="Light List"/>
@@ -2555,6 +2577,7 @@
   </w:style>
   <w:style w:type="paragraph" w:styleId="4">
     <w:name w:val="Normal (Web)"/>
+    <w:qFormat/>
     <w:uiPriority w:val="0"/>
     <w:pPr>
       <w:spacing w:before="0" w:beforeAutospacing="1" w:after="0" w:afterAutospacing="1"/>
@@ -2562,6 +2585,7 @@
       <w:jc w:val="left"/>
     </w:pPr>
     <w:rPr>
+      <w:rFonts w:ascii="Times New Roman" w:hAnsi="Times New Roman" w:eastAsia="宋体" w:cs="Times New Roman"/>
       <w:kern w:val="0"/>
       <w:sz w:val="24"/>
       <w:szCs w:val="24"/>
@@ -2571,6 +2595,7 @@
   <w:style w:type="table" w:styleId="5">
     <w:name w:val="Table Grid"/>
     <w:basedOn w:val="3"/>
+    <w:qFormat/>
     <w:uiPriority w:val="0"/>
     <w:pPr>
       <w:widowControl w:val="0"/>

</xml_diff>

<commit_message>
Tugas SIM 3,4 Kerjain Woyy!
</commit_message>
<xml_diff>
--- a/Tugas 3 (EIGRP) Adi Saepul Anwar - 43A87006200129.docx
+++ b/Tugas 3 (EIGRP) Adi Saepul Anwar - 43A87006200129.docx
@@ -124,6 +124,16 @@
           <w:lang w:val="en"/>
         </w:rPr>
       </w:pPr>
+    </w:p>
+    <w:p>
+      <w:pPr>
+        <w:jc w:val="center"/>
+        <w:rPr>
+          <w:rFonts w:hint="default"/>
+          <w:lang w:val="en"/>
+        </w:rPr>
+      </w:pPr>
+      <w:bookmarkStart w:id="0" w:name="_GoBack"/>
       <w:r>
         <w:rPr>
           <w:rFonts w:hint="default"/>
@@ -131,8 +141,8 @@
         </w:rPr>
         <w:drawing>
           <wp:inline distT="0" distB="0" distL="114300" distR="114300">
-            <wp:extent cx="5128895" cy="3474720"/>
-            <wp:effectExtent l="0" t="0" r="14605" b="11430"/>
+            <wp:extent cx="5385435" cy="3103245"/>
+            <wp:effectExtent l="0" t="0" r="5715" b="1905"/>
             <wp:docPr id="1" name="Picture 1" descr="Tugas 3 EIGRP"/>
             <wp:cNvGraphicFramePr>
               <a:graphicFrameLocks xmlns:a="http://schemas.openxmlformats.org/drawingml/2006/main" noChangeAspect="1"/>
@@ -148,7 +158,7 @@
                   </pic:nvPicPr>
                   <pic:blipFill>
                     <a:blip r:embed="rId4"/>
-                    <a:srcRect r="51044"/>
+                    <a:srcRect r="50320"/>
                     <a:stretch>
                       <a:fillRect/>
                     </a:stretch>
@@ -156,7 +166,7 @@
                   <pic:spPr>
                     <a:xfrm>
                       <a:off x="0" y="0"/>
-                      <a:ext cx="5128895" cy="3474720"/>
+                      <a:ext cx="5385435" cy="3103245"/>
                     </a:xfrm>
                     <a:prstGeom prst="rect">
                       <a:avLst/>
@@ -168,6 +178,7 @@
           </wp:inline>
         </w:drawing>
       </w:r>
+      <w:bookmarkEnd w:id="0"/>
     </w:p>
     <w:p>
       <w:pPr>
@@ -1875,8 +1886,6 @@
                 <w:lang w:val="en"/>
               </w:rPr>
             </w:pPr>
-            <w:bookmarkStart w:id="0" w:name="_GoBack"/>
-            <w:bookmarkEnd w:id="0"/>
           </w:p>
         </w:tc>
         <w:tc>

</xml_diff>